<commit_message>
implementatie plan week 3 update
</commit_message>
<xml_diff>
--- a/implementatieplannen/working/Implementatieplan week 3.docx
+++ b/implementatieplannen/working/Implementatieplan week 3.docx
@@ -5,40 +5,22 @@
     <w:p>
       <w:pPr>
         <w:pStyle w:val="Title"/>
-        <w:rPr>
-          <w:lang w:val="nl-NL"/>
-        </w:rPr>
-      </w:pPr>
-      <w:r>
-        <w:rPr>
-          <w:lang w:val="nl-NL"/>
-        </w:rPr>
+      </w:pPr>
+      <w:r>
         <w:t>Implementatieplan</w:t>
       </w:r>
       <w:r>
-        <w:rPr>
-          <w:lang w:val="nl-NL"/>
-        </w:rPr>
         <w:t xml:space="preserve"> </w:t>
       </w:r>
       <w:r>
-        <w:rPr>
-          <w:lang w:val="nl-NL"/>
-        </w:rPr>
         <w:t>edge detection</w:t>
       </w:r>
     </w:p>
     <w:p>
       <w:pPr>
         <w:pStyle w:val="Subtitle"/>
-        <w:rPr>
-          <w:lang w:val="nl-NL"/>
-        </w:rPr>
-      </w:pPr>
-      <w:r>
-        <w:rPr>
-          <w:lang w:val="nl-NL"/>
-        </w:rPr>
+      </w:pPr>
+      <w:r>
         <w:t>Bart Muelders &amp; Feiko Wielsma</w:t>
       </w:r>
     </w:p>
@@ -162,14 +144,7 @@
           <w:color w:val="222222"/>
           <w:lang w:val="nl-NL"/>
         </w:rPr>
-        <w:t>intensiteit gradiënten</w:t>
-      </w:r>
-      <w:r>
-        <w:rPr>
-          <w:color w:val="222222"/>
-          <w:lang w:val="nl-NL"/>
-        </w:rPr>
-        <w:t xml:space="preserve"> </w:t>
+        <w:t xml:space="preserve">intensiteit gradiënten </w:t>
       </w:r>
       <w:r>
         <w:rPr>
@@ -499,18 +474,72 @@
         </w:rPr>
         <w:t xml:space="preserve"> Om de Sobel operator toe te passen moet de afbeelding wel ruisvrij zijn. Als dit niet het geval is zal de ruis als rand gedetecteerd worden.</w:t>
       </w:r>
+    </w:p>
+    <w:p>
+      <w:pPr>
+        <w:rPr>
+          <w:lang w:val="nl-NL"/>
+        </w:rPr>
+      </w:pPr>
+    </w:p>
+    <w:p>
+      <w:pPr>
+        <w:pStyle w:val="Heading2"/>
+        <w:rPr>
+          <w:lang w:val="nl-NL"/>
+        </w:rPr>
+      </w:pPr>
+      <w:r>
+        <w:rPr>
+          <w:lang w:val="nl-NL"/>
+        </w:rPr>
+        <w:t>Keuze</w:t>
+      </w:r>
+    </w:p>
+    <w:p>
+      <w:pPr>
+        <w:rPr>
+          <w:lang w:val="nl-NL"/>
+        </w:rPr>
+      </w:pPr>
+      <w:r>
+        <w:rPr>
+          <w:lang w:val="nl-NL"/>
+        </w:rPr>
+        <w:t>De keuze is gevallen op de Sobel methode vanwege de eenvoudige werking en implementeerbaarheid. Ondanks de eenvoud van deze methode blijkt dat dat het resultaat voldoende zal zijn.</w:t>
+      </w:r>
+    </w:p>
+    <w:p>
+      <w:pPr>
+        <w:pStyle w:val="Heading2"/>
+        <w:rPr>
+          <w:lang w:val="nl-NL"/>
+        </w:rPr>
+      </w:pPr>
+      <w:r>
+        <w:rPr>
+          <w:lang w:val="nl-NL"/>
+        </w:rPr>
+        <w:t>Implementatie</w:t>
+      </w:r>
+    </w:p>
+    <w:p>
+      <w:pPr>
+        <w:rPr>
+          <w:lang w:val="nl-NL"/>
+        </w:rPr>
+      </w:pPr>
+      <w:r>
+        <w:rPr>
+          <w:lang w:val="nl-NL"/>
+        </w:rPr>
+        <w:t>Voor de implementatie wordt een eenvoedige klasse geschreven waarin de kernel opgeslagen kan worden. Vervolgens wordt met deze kernel langs de ‘input’ afbeelding gelopen. De nieuwe pixelwaardes worden berekend aan de hand van de kernel en opgeslagen in een nieuw intensity image die vervolgens terug gegeven wordt.</w:t>
+      </w:r>
       <w:bookmarkStart w:id="0" w:name="_GoBack"/>
       <w:bookmarkEnd w:id="0"/>
     </w:p>
     <w:p>
       <w:pPr>
-        <w:rPr>
-          <w:lang w:val="nl-NL"/>
-        </w:rPr>
-      </w:pPr>
-    </w:p>
-    <w:p>
-      <w:pPr>
         <w:pStyle w:val="Heading2"/>
         <w:rPr>
           <w:lang w:val="nl-NL"/>
@@ -520,34 +549,6 @@
         <w:rPr>
           <w:lang w:val="nl-NL"/>
         </w:rPr>
-        <w:t>Keuze</w:t>
-      </w:r>
-    </w:p>
-    <w:p>
-      <w:pPr>
-        <w:pStyle w:val="Heading2"/>
-        <w:rPr>
-          <w:lang w:val="nl-NL"/>
-        </w:rPr>
-      </w:pPr>
-      <w:r>
-        <w:rPr>
-          <w:lang w:val="nl-NL"/>
-        </w:rPr>
-        <w:t>Implementatie</w:t>
-      </w:r>
-    </w:p>
-    <w:p>
-      <w:pPr>
-        <w:pStyle w:val="Heading2"/>
-        <w:rPr>
-          <w:lang w:val="nl-NL"/>
-        </w:rPr>
-      </w:pPr>
-      <w:r>
-        <w:rPr>
-          <w:lang w:val="nl-NL"/>
-        </w:rPr>
         <w:t>Evaluatie</w:t>
       </w:r>
     </w:p>
@@ -577,7 +578,7 @@
           <w:lang w:val="nl-NL"/>
         </w:rPr>
       </w:pPr>
-      <w:hyperlink r:id="rId8" w:history="1">
+      <w:hyperlink r:id="rId8" w:anchor="Approaches" w:history="1">
         <w:r>
           <w:rPr>
             <w:rStyle w:val="Hyperlink"/>

</xml_diff>